<commit_message>
Fleshing out significance section
</commit_message>
<xml_diff>
--- a/research_strategy.docx
+++ b/research_strategy.docx
@@ -82,7 +82,68 @@
         <w:pStyle w:val="FirstParagraph"/>
       </w:pPr>
       <w:r>
-        <w:t xml:space="preserve">Examples of workshops</w:t>
+        <w:rPr>
+          <w:i/>
+          <w:b/>
+        </w:rPr>
+        <w:t xml:space="preserve">The reproducibility crisis.</w:t>
+      </w:r>
+      <w:r>
+        <w:t xml:space="preserve"> </w:t>
+      </w:r>
+      <w:r>
+        <w:t xml:space="preserve">At the height of the</w:t>
+      </w:r>
+      <w:r>
+        <w:t xml:space="preserve"> </w:t>
+      </w:r>
+      <w:r>
+        <w:t xml:space="preserve">“</w:t>
+      </w:r>
+      <w:r>
+        <w:t xml:space="preserve">reproducible research crisis</w:t>
+      </w:r>
+      <w:r>
+        <w:t xml:space="preserve">”</w:t>
+      </w:r>
+      <w:r>
+        <w:t xml:space="preserve"> </w:t>
+      </w:r>
+      <w:r>
+        <w:t xml:space="preserve">there was concern that most biomedical research was not reproducible [REFS]. Ironically, the reports that heralded this crisis did not provide the level of rigor and transparency that they decried in the studies they claimed could not be reproduced. Less thoughtful commentators might see the lack of reproducibility as a sign of academic misconduct or that a result was incorrect [REFS]. Others may call such work</w:t>
+      </w:r>
+      <w:r>
+        <w:t xml:space="preserve"> </w:t>
+      </w:r>
+      <w:r>
+        <w:t xml:space="preserve">“</w:t>
+      </w:r>
+      <w:r>
+        <w:t xml:space="preserve">sloppy</w:t>
+      </w:r>
+      <w:r>
+        <w:t xml:space="preserve">”</w:t>
+      </w:r>
+      <w:r>
+        <w:t xml:space="preserve"> </w:t>
+      </w:r>
+      <w:r>
+        <w:t xml:space="preserve">[REFS]. The reality is that academic misconduct is rare, reproducible research can be wrong, and</w:t>
+      </w:r>
+      <w:r>
+        <w:t xml:space="preserve"> </w:t>
+      </w:r>
+      <w:r>
+        <w:rPr>
+          <w:i/>
+        </w:rPr>
+        <w:t xml:space="preserve">everyone</w:t>
+      </w:r>
+      <w:r>
+        <w:t xml:space="preserve"> </w:t>
+      </w:r>
+      <w:r>
+        <w:t xml:space="preserve">struggles to ensure that their work is reproducible. Performing reproducible research practices is hard. The descriptions of a reproducibility crisis put a much needed spotlight on well known difficulties within biomedical research [REFS]. These led to a renewed effort to improve the rigor and reproducibility across the lifecycle of a research project [REFS]. As highlighted at the XXXX Clearinghouse XXXXX, NIH has supported the development of instructional modules including one that we generated for the field of microbiome research [REFS].</w:t>
       </w:r>
     </w:p>
     <w:p>
@@ -90,6 +151,450 @@
         <w:pStyle w:val="BodyText"/>
       </w:pPr>
       <w:r>
+        <w:rPr>
+          <w:i/>
+          <w:b/>
+        </w:rPr>
+        <w:t xml:space="preserve">Defining reproducibility.</w:t>
+      </w:r>
+      <w:r>
+        <w:t xml:space="preserve"> </w:t>
+      </w:r>
+      <w:r>
+        <w:t xml:space="preserve">There is a general understanding that a result is reproducible if others can obtain the same result that we did. Yet reproducibility and replicability are often used interchangeably or with different definitions. It is impossible to discuss improving</w:t>
+      </w:r>
+      <w:r>
+        <w:t xml:space="preserve"> </w:t>
+      </w:r>
+      <w:r>
+        <w:t xml:space="preserve">“</w:t>
+      </w:r>
+      <w:r>
+        <w:t xml:space="preserve">reproducibility</w:t>
+      </w:r>
+      <w:r>
+        <w:t xml:space="preserve">”</w:t>
+      </w:r>
+      <w:r>
+        <w:t xml:space="preserve"> </w:t>
+      </w:r>
+      <w:r>
+        <w:t xml:space="preserve">if the term is poorly defined. We previously described a framework for outlining how to think about reproducibility within the field of microbiome research that is easily generalized to other disciplines (Table 1). We can also think of this framework in terms of the data analysis step of a research project.</w:t>
+      </w:r>
+    </w:p>
+    <w:tbl>
+      <w:tblPr>
+        <w:tblStyle w:val="Table"/>
+        <w:tblW w:type="pct" w:w="0.0"/>
+        <w:tblLook w:firstRow="1"/>
+      </w:tblPr>
+      <w:tblGrid/>
+      <w:tr>
+        <w:trPr>
+          <w:cnfStyle w:firstRow="1"/>
+        </w:trPr>
+        <w:tc>
+          <w:tcPr>
+            <w:tcBorders>
+              <w:bottom w:val="single"/>
+            </w:tcBorders>
+            <w:vAlign w:val="bottom"/>
+          </w:tcPr>
+          <w:p>
+            <w:pPr>
+              <w:pStyle w:val="Compact"/>
+              <w:jc w:val="left"/>
+            </w:pPr>
+            <w:r>
+              <w:t xml:space="preserve">Methods</w:t>
+            </w:r>
+          </w:p>
+        </w:tc>
+        <w:tc>
+          <w:tcPr>
+            <w:tcBorders>
+              <w:bottom w:val="single"/>
+            </w:tcBorders>
+            <w:vAlign w:val="bottom"/>
+          </w:tcPr>
+          <w:p>
+            <w:pPr>
+              <w:pStyle w:val="Compact"/>
+              <w:jc w:val="left"/>
+            </w:pPr>
+            <w:r>
+              <w:t xml:space="preserve">Same dataset</w:t>
+            </w:r>
+          </w:p>
+        </w:tc>
+        <w:tc>
+          <w:tcPr>
+            <w:tcBorders>
+              <w:bottom w:val="single"/>
+            </w:tcBorders>
+            <w:vAlign w:val="bottom"/>
+          </w:tcPr>
+          <w:p>
+            <w:pPr>
+              <w:pStyle w:val="Compact"/>
+              <w:jc w:val="left"/>
+            </w:pPr>
+            <w:r>
+              <w:t xml:space="preserve">Different datasets</w:t>
+            </w:r>
+          </w:p>
+        </w:tc>
+      </w:tr>
+      <w:tr>
+        <w:tc>
+          <w:p>
+            <w:pPr>
+              <w:pStyle w:val="Compact"/>
+              <w:jc w:val="left"/>
+            </w:pPr>
+            <w:r>
+              <w:t xml:space="preserve">Same methods</w:t>
+            </w:r>
+          </w:p>
+        </w:tc>
+        <w:tc>
+          <w:p>
+            <w:pPr>
+              <w:pStyle w:val="Compact"/>
+              <w:jc w:val="left"/>
+            </w:pPr>
+            <w:r>
+              <w:t xml:space="preserve">Reproducibility</w:t>
+            </w:r>
+          </w:p>
+        </w:tc>
+        <w:tc>
+          <w:p>
+            <w:pPr>
+              <w:pStyle w:val="Compact"/>
+              <w:jc w:val="left"/>
+            </w:pPr>
+            <w:r>
+              <w:t xml:space="preserve">Replicability</w:t>
+            </w:r>
+          </w:p>
+        </w:tc>
+      </w:tr>
+      <w:tr>
+        <w:tc>
+          <w:p>
+            <w:pPr>
+              <w:pStyle w:val="Compact"/>
+              <w:jc w:val="left"/>
+            </w:pPr>
+            <w:r>
+              <w:t xml:space="preserve">Different methods</w:t>
+            </w:r>
+          </w:p>
+        </w:tc>
+        <w:tc>
+          <w:p>
+            <w:pPr>
+              <w:pStyle w:val="Compact"/>
+              <w:jc w:val="left"/>
+            </w:pPr>
+            <w:r>
+              <w:t xml:space="preserve">Robustness</w:t>
+            </w:r>
+          </w:p>
+        </w:tc>
+        <w:tc>
+          <w:p>
+            <w:pPr>
+              <w:pStyle w:val="Compact"/>
+              <w:jc w:val="left"/>
+            </w:pPr>
+            <w:r>
+              <w:t xml:space="preserve">Generalizability</w:t>
+            </w:r>
+          </w:p>
+        </w:tc>
+      </w:tr>
+    </w:tbl>
+    <w:p>
+      <w:pPr>
+        <w:pStyle w:val="BodyText"/>
+      </w:pPr>
+      <w:r>
+        <w:t xml:space="preserve">Briefly, if someone were to take my data and methods and generated the same results, then the results would be</w:t>
+      </w:r>
+      <w:r>
+        <w:t xml:space="preserve"> </w:t>
+      </w:r>
+      <w:r>
+        <w:rPr>
+          <w:b/>
+        </w:rPr>
+        <w:t xml:space="preserve">reproducible</w:t>
+      </w:r>
+      <w:r>
+        <w:t xml:space="preserve">. While reproducibility should always be achieved, failure to generate a replicable, robust, or generalizable result is not necessarily a failure. If they used the same methods to test a hypothesis using data collected from different populations and got the same results, as one would do in a meta analysis, it would be</w:t>
+      </w:r>
+      <w:r>
+        <w:t xml:space="preserve"> </w:t>
+      </w:r>
+      <w:r>
+        <w:rPr>
+          <w:b/>
+        </w:rPr>
+        <w:t xml:space="preserve">replicable</w:t>
+      </w:r>
+      <w:r>
+        <w:t xml:space="preserve">. Failure to replicate a result could indicate that there is some underlying variable that distinguishes the different datasets that needs to be better understood and could point to important biology. If different methods were applied to the same experimental system and the same results were produced, the result would be</w:t>
+      </w:r>
+      <w:r>
+        <w:t xml:space="preserve"> </w:t>
+      </w:r>
+      <w:r>
+        <w:rPr>
+          <w:b/>
+        </w:rPr>
+        <w:t xml:space="preserve">robust</w:t>
+      </w:r>
+      <w:r>
+        <w:t xml:space="preserve">. Since not all methods are equally valid and may make different assumptions, failure to achieve a robust result is not necessarily a failure. In fact, as will be discussed next, subjective decisions that are made in an analysis can have a large impact on the conclusions of an analysis. Finally, if different methods were applied to multiple datasets, the results would be considered</w:t>
+      </w:r>
+      <w:r>
+        <w:t xml:space="preserve"> </w:t>
+      </w:r>
+      <w:r>
+        <w:rPr>
+          <w:b/>
+        </w:rPr>
+        <w:t xml:space="preserve">generalizable</w:t>
+      </w:r>
+      <w:r>
+        <w:t xml:space="preserve">. Such results are relatively rare and point to overarching theories that drive science (e.g. climate change, evolution). Failure to generalize a result usually indicates that the underlying hypothesis is incorrect.</w:t>
+      </w:r>
+    </w:p>
+    <w:p>
+      <w:pPr>
+        <w:pStyle w:val="BodyText"/>
+      </w:pPr>
+      <w:r>
+        <w:t xml:space="preserve">As an example, Silberzhan et al (10.1177/2515245917747646) performed a study that tested the reproducibility and robustness of the hypothesis that soccer referees are biased against players with darker skin tones. They recruited 29 teams of data scientists to analyze the same dataset to measure the bias and determine whether it was statistically significant. Although the methods varied by team, all of the methods were peer reviewed at multiple stages of the study. This level of oversight and transparency is not typical or practical for most studies, but points to the importance the team placed on reproducibility. In spite of their reproducibility, the variation in study design reflected the teams’ subjectivity and the peer review. The teams calculated odds ratios ranging from 0.89 to 2.93. That 69% of the teams found a significant odds ratio suggests that the relationship between bias and skin tone was robust to differences in methodology. As the authors pointed out, the decisions made at each step are subjective and may have oversized impact on the conclusions of the studies. The key factor in this analysis is that because the individual analyses were reproducible and the methods were transparent, it was possible to understand how subjective decisions affected the robustness of the results.</w:t>
+      </w:r>
+    </w:p>
+    <w:p>
+      <w:pPr>
+        <w:pStyle w:val="BodyText"/>
+      </w:pPr>
+      <w:r>
+        <w:rPr>
+          <w:i/>
+          <w:b/>
+        </w:rPr>
+        <w:t xml:space="preserve">Reproducibility.</w:t>
+      </w:r>
+      <w:r>
+        <w:t xml:space="preserve"> </w:t>
+      </w:r>
+      <w:r>
+        <w:t xml:space="preserve">As we move forward through this proposal,</w:t>
+      </w:r>
+      <w:r>
+        <w:t xml:space="preserve"> </w:t>
+      </w:r>
+      <w:r>
+        <w:rPr>
+          <w:i/>
+          <w:b/>
+        </w:rPr>
+        <w:t xml:space="preserve">reproducibility</w:t>
+      </w:r>
+      <w:r>
+        <w:t xml:space="preserve"> </w:t>
+      </w:r>
+      <w:r>
+        <w:t xml:space="preserve">will be used in the sense of Table 1. Just as lacking reproducibility should not invalidate a result, if an analysis is reproducible, it is not necessarily correct. However, if an incorrect result is obtained from a reproducible analysis, it is much easier to find and correct the problem and test the effect of the error on the final result. The past 10 years has seen a significant growth in the availability of tools to help improve the reproducibility of data analyses. We have found that assuming the analyst will need to reproduce the work in six months is a strong motivator to think more diligently about reproducibility. A six month gap is a good motivator because it is likely that any scientist will have one such gap in their analysis such as between when they finalized their analysis plans and when reviews come back from referees who ask for additional or different analyses to be done. There may be another such gap between when the author is done with the study and when readers start to ask questions about the analysis. If an analyst considers themselves six months from now as a muse, they will be more likely to ensure that the analysis is reproducible by their collaborators and third parties.</w:t>
+      </w:r>
+    </w:p>
+    <w:p>
+      <w:pPr>
+        <w:pStyle w:val="BodyText"/>
+      </w:pPr>
+      <w:r>
+        <w:t xml:space="preserve">To highlight the challenges of reproducibility, Philip Bourne challenged researchers to reproduce his group’s 2010 study</w:t>
+      </w:r>
+      <w:r>
+        <w:t xml:space="preserve"> </w:t>
+      </w:r>
+      <w:r>
+        <w:t xml:space="preserve">“</w:t>
+      </w:r>
+      <w:r>
+        <w:t xml:space="preserve">The</w:t>
+      </w:r>
+      <w:r>
+        <w:t xml:space="preserve"> </w:t>
+      </w:r>
+      <w:r>
+        <w:rPr>
+          <w:i/>
+        </w:rPr>
+        <w:t xml:space="preserve">Mycobacterium tuberculosis</w:t>
+      </w:r>
+      <w:r>
+        <w:t xml:space="preserve"> </w:t>
+      </w:r>
+      <w:r>
+        <w:t xml:space="preserve">drugome and its polypharmacological implications</w:t>
+      </w:r>
+      <w:r>
+        <w:t xml:space="preserve">”</w:t>
+      </w:r>
+      <w:r>
+        <w:t xml:space="preserve">. It is important to note that this study was performed before many of the tools used today to ensure reproducibility were popularized. The team of researchers attempting to reproduce the original work interacted with Bourne and his team to resolve questions. Bourne and his team have an excellent reputation as being concerned with reproducibility and conducting rigorous research. By the time the re-analysis was completed, the team estimated that it would take someone with basic bioinformatics skills 160 hrs to decipher the analysis and another 120 hrs to implement and execute the re-analysis. This would represent 13% of someone’s annual effort to reproduce an analysis. This is a considerable cost and does not even consider the cost of data storage and processing, much less how much longer it would have taken if Bourne and colleagues were not as helpful. Although the re-analysis of the original study was ultimately reproducible, it was only with great expense. In hindsight, the re-analysis effort may have been easier had the original authors had started with the assumption that their analysis would be reproduced by someone in the future.</w:t>
+      </w:r>
+    </w:p>
+    <w:p>
+      <w:pPr>
+        <w:pStyle w:val="BodyText"/>
+      </w:pPr>
+      <w:r>
+        <w:rPr>
+          <w:i/>
+          <w:b/>
+        </w:rPr>
+        <w:t xml:space="preserve">Why reproducibility?</w:t>
+      </w:r>
+      <w:r>
+        <w:t xml:space="preserve"> </w:t>
+      </w:r>
+      <w:r>
+        <w:t xml:space="preserve">There are three reasons that scientists should be concerned about the reproducibility of their research. The first is a</w:t>
+      </w:r>
+      <w:r>
+        <w:t xml:space="preserve"> </w:t>
+      </w:r>
+      <w:r>
+        <w:t xml:space="preserve">“</w:t>
+      </w:r>
+      <w:r>
+        <w:t xml:space="preserve">negative</w:t>
+      </w:r>
+      <w:r>
+        <w:t xml:space="preserve">”</w:t>
+      </w:r>
+      <w:r>
+        <w:t xml:space="preserve"> </w:t>
+      </w:r>
+      <w:r>
+        <w:t xml:space="preserve">reason. If a result is not reproducible, then other researchers will doubt the rigor of the original study and there will be concerns regarding misconduct. Furthermore, failure to reproduce an earlier finding is expensive and wastes scarse resources. The second is a neutral reason. One of the more intriguing perspectives on the reproducibility crisis in data science was a call to see efforts to improve reproducibility as</w:t>
+      </w:r>
+      <w:r>
+        <w:t xml:space="preserve"> </w:t>
+      </w:r>
+      <w:r>
+        <w:t xml:space="preserve">“</w:t>
+      </w:r>
+      <w:r>
+        <w:t xml:space="preserve">preventative medicine</w:t>
+      </w:r>
+      <w:r>
+        <w:t xml:space="preserve">”</w:t>
+      </w:r>
+      <w:r>
+        <w:t xml:space="preserve"> </w:t>
+      </w:r>
+      <w:r>
+        <w:t xml:space="preserve">[REFS]. The analogy suggests that using reproducible data analysis practices will help researchers better identify any problems that occur in their analysis. The third is a positive reason and what we consider the most important. Reproducibility is important because we want other to build upon our work. Another researcher cannot extend a result if they cannot reproduce the initial result. They also cannot apply my innovative methods if they cannot reproduce the work. They cannot build off of the initial result and methods if they do not have access to the relevant data and code. If scientists want their research to have the maximum impact, it must be reproducible.</w:t>
+      </w:r>
+      <w:r>
+        <w:t xml:space="preserve"> </w:t>
+      </w:r>
+      <w:r>
+        <w:rPr>
+          <w:b/>
+        </w:rPr>
+        <w:t xml:space="preserve">This philosophy is central to the proposed Research Education Program: analysts need to ensure reproducibility at every stage of their analysis so that they or anyone else can reproduce and then build upon the work.</w:t>
+      </w:r>
+    </w:p>
+    <w:p>
+      <w:pPr>
+        <w:pStyle w:val="BodyText"/>
+      </w:pPr>
+      <w:r>
+        <w:rPr>
+          <w:i/>
+          <w:b/>
+        </w:rPr>
+        <w:t xml:space="preserve">Developing data analysis skills.</w:t>
+      </w:r>
+      <w:r>
+        <w:t xml:space="preserve"> </w:t>
+      </w:r>
+      <w:r>
+        <w:t xml:space="preserve">Preparing a data analysis to ensure that it is reproducible by yourself or others six months from now is not trivial. Software packages, databases, and operating systems change over time and may cause results to change or cause code from the original analysis to break. For researchers analyzing their data using a graphical user interface (GUI; e.g. Microsoft Excel, GraphPad Prism), ensuring reproducibility with such tools requires painstakingly documenting every operation. For those who use a scripting language (e.g. R or Python), the code can become the documentation, but it can also be written in a manner that is impossible to read and reproduce. Of course, accessibility to the raw data, code, and documentation is critical. Unfortunately, in some subfields this level of openness is not widely practiced. It may also be impractical to make protected, proprietary, or large datasets available. Regardless of the challenges, we have found that as traditionally-trained bench scientists are expected to do more of their own analysis using ever growing datasets, are ill-equipped to employ modern approaches to maximize reproducibility.</w:t>
+      </w:r>
+    </w:p>
+    <w:p>
+      <w:r>
+        <w:pict>
+          <v:rect style="width:0;height:1.5pt" o:hralign="center" o:hrstd="t" o:hr="t"/>
+        </w:pict>
+      </w:r>
+    </w:p>
+    <w:p>
+      <w:pPr>
+        <w:pStyle w:val="FirstParagraph"/>
+      </w:pPr>
+      <w:r>
+        <w:t xml:space="preserve">The past 10 years has seen an explosion in the availability of materials to help people wanting to learn how to analyze data.</w:t>
+      </w:r>
+    </w:p>
+    <w:p>
+      <w:pPr>
+        <w:pStyle w:val="BodyText"/>
+      </w:pPr>
+      <w:r>
+        <w:t xml:space="preserve">Much of these materials have been targeted to autodidacts. This is evident in the myriad books teaching people programming and data analysis skills using languages such as R and Python, the popularity of websites such as Stack Overflow (https://stackoverflow.com) that answer programming questions, the accessibility of online tutorials through for profit companies including DataCamp (https://www.datacamp.com) and Codecademy (https://www.codecademy.com), and in the number of YouTube tutorial videos. There are three significant challenges for the autodidact. The first is learning how to sift through the various opinions to learn the best practices for performing reproducible analyses. The second is how to piece together tools from different ares of data science to perform a complete analysis since most tutorial focus on teaching a single concept rather than on how it fits in with other concepts. The third is that by definition, an autodidact lacks a community in which to develop, correct, and strengthen their new skills.</w:t>
+      </w:r>
+    </w:p>
+    <w:p>
+      <w:pPr>
+        <w:pStyle w:val="BodyText"/>
+      </w:pPr>
+      <w:r>
+        <w:t xml:space="preserve">Simultaneously, the traditional training environment has been converted into a concentrated format giving rise to workshops and bootcamps. Organizations such as The Carpentries (also known as Software Carpentry and Data Carpentry) have popularized the use of workshops to introduce data analysis skills to learners in a concentrated format. These workshops are popular because they are free, require a minimal time commitment from the learner (i.e. 2 to 3 days), employ excellent pedagogy, and offer a welcoming and inclusive environment. Other, for profit, bootcamps and university-based certificate programs, require a more extensive time commitment and often assume a foundation in math, statistics, and programming.</w:t>
+      </w:r>
+    </w:p>
+    <w:p>
+      <w:pPr>
+        <w:pStyle w:val="BodyText"/>
+      </w:pPr>
+      <w:r>
+        <w:t xml:space="preserve">Learning how to become a data scientists requires more than learning to program. Someone wanting to become a data scientist needs to know how to program, but they also need to understand project organization, data visualization, statistics, version control, and automation. This</w:t>
+      </w:r>
+      <w:r>
+        <w:t xml:space="preserve"> </w:t>
+      </w:r>
+      <w:r>
+        <w:t xml:space="preserve">“</w:t>
+      </w:r>
+      <w:r>
+        <w:t xml:space="preserve">stack</w:t>
+      </w:r>
+      <w:r>
+        <w:t xml:space="preserve">”</w:t>
+      </w:r>
+      <w:r>
+        <w:t xml:space="preserve"> </w:t>
+      </w:r>
+      <w:r>
+        <w:t xml:space="preserve">of skills is overwhelming to most people setting out to learn to to engage in reproducible data science practices.</w:t>
+      </w:r>
+    </w:p>
+    <w:p>
+      <w:pPr>
+        <w:pStyle w:val="BodyText"/>
+      </w:pPr>
+      <w:r>
         <w:t xml:space="preserve">Workshop study</w:t>
       </w:r>
     </w:p>
@@ -377,13 +882,23 @@
     </w:p>
     <w:p>
       <w:pPr>
+        <w:pStyle w:val="Heading3"/>
+      </w:pPr>
+      <w:bookmarkStart w:id="27" w:name="X4e15799fff922c679405bb61e3bcdf69a3ac184"/>
+      <w:r>
+        <w:t xml:space="preserve">Produce Code Club sessions that highlight concepts important for performing rigorous and reproducible data science</w:t>
+      </w:r>
+      <w:bookmarkEnd w:id="27"/>
+    </w:p>
+    <w:p>
+      <w:pPr>
         <w:pStyle w:val="Heading2"/>
       </w:pPr>
-      <w:bookmarkStart w:id="27" w:name="evaluation-plan"/>
+      <w:bookmarkStart w:id="28" w:name="evaluation-plan"/>
       <w:r>
         <w:t xml:space="preserve">Evaluation Plan</w:t>
       </w:r>
-      <w:bookmarkEnd w:id="27"/>
+      <w:bookmarkEnd w:id="28"/>
     </w:p>
     <w:p>
       <w:pPr>
@@ -652,11 +1167,11 @@
       <w:pPr>
         <w:pStyle w:val="Heading2"/>
       </w:pPr>
-      <w:bookmarkStart w:id="28" w:name="dissemination-plan"/>
+      <w:bookmarkStart w:id="29" w:name="dissemination-plan"/>
       <w:r>
         <w:t xml:space="preserve">Dissemination Plan</w:t>
       </w:r>
-      <w:bookmarkEnd w:id="28"/>
+      <w:bookmarkEnd w:id="29"/>
     </w:p>
     <w:p>
       <w:pPr>
@@ -903,11 +1418,11 @@
       <w:pPr>
         <w:pStyle w:val="Heading2"/>
       </w:pPr>
-      <w:bookmarkStart w:id="29" w:name="principal-investigator"/>
+      <w:bookmarkStart w:id="30" w:name="principal-investigator"/>
       <w:r>
         <w:t xml:space="preserve">Principal Investigator</w:t>
       </w:r>
-      <w:bookmarkEnd w:id="29"/>
+      <w:bookmarkEnd w:id="30"/>
     </w:p>
     <w:p>
       <w:pPr>
@@ -1306,11 +1821,11 @@
       <w:pPr>
         <w:pStyle w:val="Heading2"/>
       </w:pPr>
-      <w:bookmarkStart w:id="30" w:name="institutional-environment-and-commitment"/>
+      <w:bookmarkStart w:id="31" w:name="institutional-environment-and-commitment"/>
       <w:r>
         <w:t xml:space="preserve">Institutional Environment and Commitment</w:t>
       </w:r>
-      <w:bookmarkEnd w:id="30"/>
+      <w:bookmarkEnd w:id="31"/>
     </w:p>
     <w:p>
       <w:pPr>
@@ -2755,7 +3270,7 @@
   <w:style w:type="paragraph" w:default="1" w:styleId="Normal">
     <w:name w:val="Normal"/>
     <w:qFormat/>
-    <w:rsid w:val="0050195A"/>
+    <w:rsid w:val="004B3D67"/>
     <w:pPr>
       <w:spacing w:after="180"/>
     </w:pPr>

</xml_diff>